<commit_message>
Update jeszcze raz ze zmiana rysunku
</commit_message>
<xml_diff>
--- a/00_III_Generacja_reaktorów.docx
+++ b/00_III_Generacja_reaktorów.docx
@@ -232,9 +232,9 @@
         </w:rPr>
         <w:drawing>
           <wp:inline distT="0" distB="0" distL="0" distR="0">
-            <wp:extent cx="5760720" cy="3233420"/>
+            <wp:extent cx="5760720" cy="3202940"/>
             <wp:effectExtent l="19050" t="0" r="0" b="0"/>
-            <wp:docPr id="1" name="Obraz 0" descr="img_01.tif"/>
+            <wp:docPr id="11" name="Obraz 10" descr="img_01.tif"/>
             <wp:cNvGraphicFramePr>
               <a:graphicFrameLocks xmlns:a="http://schemas.openxmlformats.org/drawingml/2006/main" noChangeAspect="1"/>
             </wp:cNvGraphicFramePr>
@@ -254,7 +254,7 @@
                   <pic:spPr>
                     <a:xfrm>
                       <a:off x="0" y="0"/>
-                      <a:ext cx="5760720" cy="3233420"/>
+                      <a:ext cx="5760720" cy="3202940"/>
                     </a:xfrm>
                     <a:prstGeom prst="rect">
                       <a:avLst/>
@@ -5470,7 +5470,7 @@
 </file>
 
 <file path=customXml/itemProps1.xml><?xml version="1.0" encoding="utf-8"?>
-<ds:datastoreItem xmlns:ds="http://schemas.openxmlformats.org/officeDocument/2006/customXml" ds:itemID="{45B7A2B6-1926-462D-AC94-FF2FD0CC5C67}">
+<ds:datastoreItem xmlns:ds="http://schemas.openxmlformats.org/officeDocument/2006/customXml" ds:itemID="{6B244AFF-8558-438C-9D78-3B2BB8445AD0}">
   <ds:schemaRefs>
     <ds:schemaRef ds:uri="http://schemas.openxmlformats.org/officeDocument/2006/bibliography"/>
   </ds:schemaRefs>

</xml_diff>